<commit_message>
Updated data task description
</commit_message>
<xml_diff>
--- a/Data Task Description.docx
+++ b/Data Task Description.docx
@@ -92,12 +92,7 @@
         </w:numPr>
       </w:pPr>
       <w:r>
-        <w:t>Please calculate the percentage of guardians who ha</w:t>
-      </w:r>
-      <w:bookmarkStart w:id="0" w:name="_GoBack"/>
-      <w:bookmarkEnd w:id="0"/>
-      <w:r>
-        <w:t>ve less than 8 years of education</w:t>
+        <w:t>Please calculate the percentage of guardians who have less than 8 years of education</w:t>
       </w:r>
     </w:p>
     <w:p>
@@ -108,6 +103,8 @@
           <w:numId w:val="2"/>
         </w:numPr>
       </w:pPr>
+      <w:bookmarkStart w:id="0" w:name="_GoBack"/>
+      <w:bookmarkEnd w:id="0"/>
       <w:r>
         <w:t>Please graph the percentage correct on each of the matrix reasoning questions to see whether the questions become more difficult as the test progresses (</w:t>
       </w:r>
@@ -130,7 +127,13 @@
         <w:t xml:space="preserve">Please generate the average percent correct on the matrix reasoning test, regress this on treatment </w:t>
       </w:r>
       <w:r>
-        <w:t>controlling for baseline test scores, and interpret the regression.</w:t>
+        <w:t>controlling for baseline test scores, and interpret the regression</w:t>
+      </w:r>
+      <w:r>
+        <w:t xml:space="preserve"> in a few sentences</w:t>
+      </w:r>
+      <w:r>
+        <w:t>.</w:t>
       </w:r>
     </w:p>
     <w:sectPr>

</xml_diff>

<commit_message>
Fixed typo in Data Task Description
</commit_message>
<xml_diff>
--- a/Data Task Description.docx
+++ b/Data Task Description.docx
@@ -4,7 +4,13 @@
   <w:body>
     <w:p>
       <w:r>
-        <w:t>This data task asks you to do 4 things using raw data from an experiment Josh conducted where children were given scholarships before kindergarten (many variables have been removed and some values changed to preserve anonymity). There are three CSV files:</w:t>
+        <w:t xml:space="preserve">This data task asks you to do 4 things using raw data from an experiment Josh conducted where children were given scholarships </w:t>
+      </w:r>
+      <w:r>
+        <w:t>to attend</w:t>
+      </w:r>
+      <w:r>
+        <w:t xml:space="preserve"> kindergarten (many variables have been removed and some values changed to preserve anonymity). There are three CSV files:</w:t>
       </w:r>
     </w:p>
     <w:p/>
@@ -103,8 +109,6 @@
           <w:numId w:val="2"/>
         </w:numPr>
       </w:pPr>
-      <w:bookmarkStart w:id="0" w:name="_GoBack"/>
-      <w:bookmarkEnd w:id="0"/>
       <w:r>
         <w:t>Please graph the percentage correct on each of the matrix reasoning questions to see whether the questions become more difficult as the test progresses (</w:t>
       </w:r>
@@ -135,6 +139,8 @@
       <w:r>
         <w:t>.</w:t>
       </w:r>
+      <w:bookmarkStart w:id="0" w:name="_GoBack"/>
+      <w:bookmarkEnd w:id="0"/>
     </w:p>
     <w:sectPr>
       <w:pgSz w:w="12240" w:h="15840"/>

</xml_diff>